<commit_message>
Documentation Changes for Part B
</commit_message>
<xml_diff>
--- a/docs/HowTo.docx
+++ b/docs/HowTo.docx
@@ -76,15 +76,7 @@
     <w:p/>
     <w:p>
       <w:r>
-        <w:t xml:space="preserve">The application runs on a Console window for part A. The executable file has to be in the same directory as </w:t>
-      </w:r>
-      <w:proofErr w:type="spellStart"/>
-      <w:r>
-        <w:t>main.db</w:t>
-      </w:r>
-      <w:proofErr w:type="spellEnd"/>
-      <w:r>
-        <w:t xml:space="preserve"> (The SQLite database file) to be able to use the database properly. There isn’t any installation step necessary for the application to find the database since all the dependencies are already added to the application by default.</w:t>
+        <w:t>After compilation, the application can be run simply by running the Rmitseprocesstools.java file included in the repository. A Graphical User Interface is provided for Part B.</w:t>
       </w:r>
     </w:p>
     <w:p/>

</xml_diff>